<commit_message>
JOINs, table aliases, multiple column querying
</commit_message>
<xml_diff>
--- a/Notes/Chapter5,6.docx
+++ b/Notes/Chapter5,6.docx
@@ -448,6 +448,239 @@
       <w:r>
         <w:t xml:space="preserve">CROSS JOIN: Returns every possible combination of rows from both tables. </w:t>
       </w:r>
+    </w:p>
+    <w:p>
+      <w:pPr>
+        <w:rPr>
+          <w:b/>
+          <w:bCs/>
+        </w:rPr>
+      </w:pPr>
+      <w:r>
+        <w:rPr>
+          <w:b/>
+          <w:bCs/>
+        </w:rPr>
+        <w:t>Using NULL to find rows with missing values</w:t>
+      </w:r>
+    </w:p>
+    <w:p>
+      <w:r>
+        <w:t>For large tables, we need to filter to show all rows with missing values. To do this we employ the keyword NULL.</w:t>
+      </w:r>
+    </w:p>
+    <w:p>
+      <w:r>
+        <w:t xml:space="preserve">When a SQL join returns empty rows in one of the tables, those columns don’t come back empty, but instead comes back with the value NULL. </w:t>
+      </w:r>
+    </w:p>
+    <w:p>
+      <w:pPr>
+        <w:rPr>
+          <w:b/>
+          <w:bCs/>
+        </w:rPr>
+      </w:pPr>
+      <w:r>
+        <w:rPr>
+          <w:b/>
+          <w:bCs/>
+        </w:rPr>
+        <w:t>Types of Table Relationships</w:t>
+      </w:r>
+    </w:p>
+    <w:p>
+      <w:pPr>
+        <w:pStyle w:val="ListParagraph"/>
+        <w:numPr>
+          <w:ilvl w:val="0"/>
+          <w:numId w:val="1"/>
+        </w:numPr>
+        <w:rPr>
+          <w:b/>
+          <w:bCs/>
+        </w:rPr>
+      </w:pPr>
+      <w:r>
+        <w:t>One to one</w:t>
+      </w:r>
+    </w:p>
+    <w:p>
+      <w:pPr>
+        <w:pStyle w:val="ListParagraph"/>
+        <w:numPr>
+          <w:ilvl w:val="0"/>
+          <w:numId w:val="1"/>
+        </w:numPr>
+        <w:rPr>
+          <w:b/>
+          <w:bCs/>
+        </w:rPr>
+      </w:pPr>
+      <w:r>
+        <w:t>One to many</w:t>
+      </w:r>
+    </w:p>
+    <w:p>
+      <w:pPr>
+        <w:pStyle w:val="ListParagraph"/>
+        <w:numPr>
+          <w:ilvl w:val="0"/>
+          <w:numId w:val="1"/>
+        </w:numPr>
+        <w:rPr>
+          <w:b/>
+          <w:bCs/>
+        </w:rPr>
+      </w:pPr>
+      <w:r>
+        <w:t>Many to many</w:t>
+      </w:r>
+    </w:p>
+    <w:p>
+      <w:pPr>
+        <w:rPr>
+          <w:b/>
+          <w:bCs/>
+        </w:rPr>
+      </w:pPr>
+      <w:r>
+        <w:rPr>
+          <w:b/>
+          <w:bCs/>
+        </w:rPr>
+        <w:t>One to one</w:t>
+      </w:r>
+    </w:p>
+    <w:p>
+      <w:r>
+        <w:t>There is only one match for an id in each of the two tables. One row matches one other row with the same id/primary key</w:t>
+      </w:r>
+    </w:p>
+    <w:p>
+      <w:pPr>
+        <w:rPr>
+          <w:b/>
+          <w:bCs/>
+        </w:rPr>
+      </w:pPr>
+      <w:r>
+        <w:rPr>
+          <w:b/>
+          <w:bCs/>
+        </w:rPr>
+        <w:t>One to many relationship</w:t>
+      </w:r>
+    </w:p>
+    <w:p>
+      <w:r>
+        <w:t xml:space="preserve">A key value in the first table will have multiple matches in the second tables, joined columns. </w:t>
+      </w:r>
+    </w:p>
+    <w:p>
+      <w:pPr>
+        <w:rPr>
+          <w:b/>
+          <w:bCs/>
+        </w:rPr>
+      </w:pPr>
+      <w:r>
+        <w:rPr>
+          <w:b/>
+          <w:bCs/>
+        </w:rPr>
+        <w:t>Many to many relationship</w:t>
+      </w:r>
+    </w:p>
+    <w:p>
+      <w:r>
+        <w:t xml:space="preserve">Multiple rows in the first table will have multiple matching rows in the second table. </w:t>
+      </w:r>
+    </w:p>
+    <w:p>
+      <w:pPr>
+        <w:rPr>
+          <w:b/>
+          <w:bCs/>
+        </w:rPr>
+      </w:pPr>
+      <w:r>
+        <w:rPr>
+          <w:b/>
+          <w:bCs/>
+        </w:rPr>
+        <w:t>Selecting specific columns in a JOIN</w:t>
+      </w:r>
+    </w:p>
+    <w:p>
+      <w:r>
+        <w:t xml:space="preserve">When joining tables, and querying specific columns, we need to include the columns and the table name. Else the columns reference will be ambiguous. </w:t>
+      </w:r>
+    </w:p>
+    <w:p>
+      <w:proofErr w:type="gramStart"/>
+      <w:r>
+        <w:t>Instead</w:t>
+      </w:r>
+      <w:proofErr w:type="gramEnd"/>
+      <w:r>
+        <w:t xml:space="preserve"> we need to add the table name in front of each column we are querying.</w:t>
+      </w:r>
+    </w:p>
+    <w:p/>
+    <w:p>
+      <w:pPr>
+        <w:rPr>
+          <w:b/>
+          <w:bCs/>
+        </w:rPr>
+      </w:pPr>
+      <w:r>
+        <w:rPr>
+          <w:b/>
+          <w:bCs/>
+        </w:rPr>
+        <w:lastRenderedPageBreak/>
+        <w:t>Simplifying JOIN syntax with Table aliases</w:t>
+      </w:r>
+    </w:p>
+    <w:p>
+      <w:r>
+        <w:t>Syntax:</w:t>
+      </w:r>
+    </w:p>
+    <w:p>
+      <w:r>
+        <w:t>SELECT table_alias1.col_name, table_alias2.col_name</w:t>
+      </w:r>
+    </w:p>
+    <w:p>
+      <w:r>
+        <w:t>FROM table_name1 as table_alias1 LEFT JOIN table_name2 as table_alias2</w:t>
+      </w:r>
+    </w:p>
+    <w:p>
+      <w:pPr>
+        <w:rPr>
+          <w:b/>
+          <w:bCs/>
+        </w:rPr>
+      </w:pPr>
+      <w:r>
+        <w:rPr>
+          <w:b/>
+          <w:bCs/>
+        </w:rPr>
+        <w:t>JOINING multiple tables</w:t>
+      </w:r>
+    </w:p>
+    <w:p>
+      <w:pPr>
+        <w:rPr>
+          <w:b/>
+          <w:bCs/>
+        </w:rPr>
+      </w:pPr>
     </w:p>
     <w:sectPr>
       <w:pgSz w:w="12240" w:h="15840"/>

</xml_diff>

<commit_message>
JOIN with many tables
</commit_message>
<xml_diff>
--- a/Notes/Chapter5,6.docx
+++ b/Notes/Chapter5,6.docx
@@ -60,28 +60,12 @@
         </w:numPr>
       </w:pPr>
       <w:r>
-        <w:t xml:space="preserve">Anything with a floating-point number returns a </w:t>
-      </w:r>
-      <w:proofErr w:type="gramStart"/>
-      <w:r>
-        <w:t>floating point</w:t>
-      </w:r>
-      <w:proofErr w:type="gramEnd"/>
-      <w:r>
-        <w:t xml:space="preserve"> number of type double precision</w:t>
-      </w:r>
-    </w:p>
-    <w:p>
-      <w:r>
-        <w:t xml:space="preserve">Exponentiation, </w:t>
-      </w:r>
-      <w:proofErr w:type="gramStart"/>
-      <w:r>
-        <w:t>root</w:t>
-      </w:r>
-      <w:proofErr w:type="gramEnd"/>
-      <w:r>
-        <w:t xml:space="preserve"> and factorial functions returns numeric and floating-point types even when the input is an integer. </w:t>
+        <w:t>Anything with a floating-point number returns a floating point number of type double precision</w:t>
+      </w:r>
+    </w:p>
+    <w:p>
+      <w:r>
+        <w:t xml:space="preserve">Exponentiation, root and factorial functions returns numeric and floating-point types even when the input is an integer. </w:t>
       </w:r>
     </w:p>
     <w:p>
@@ -96,15 +80,7 @@
     </w:p>
     <w:p>
       <w:r>
-        <w:t>SELECT col_</w:t>
-      </w:r>
-      <w:proofErr w:type="gramStart"/>
-      <w:r>
-        <w:t>1,col</w:t>
-      </w:r>
-      <w:proofErr w:type="gramEnd"/>
-      <w:r>
-        <w:t xml:space="preserve">_2 </w:t>
+        <w:t xml:space="preserve">SELECT col_1,col_2 </w:t>
       </w:r>
       <w:proofErr w:type="spellStart"/>
       <w:r>
@@ -189,26 +165,13 @@
       </w:r>
       <w:proofErr w:type="spellStart"/>
       <w:r>
-        <w:t>table_</w:t>
-      </w:r>
-      <w:proofErr w:type="gramStart"/>
-      <w:r>
-        <w:t>b.foreign</w:t>
-      </w:r>
-      <w:proofErr w:type="gramEnd"/>
-      <w:r>
-        <w:t>_key_column</w:t>
+        <w:t>table_b.foreign_key_column</w:t>
       </w:r>
       <w:proofErr w:type="spellEnd"/>
     </w:p>
     <w:p>
-      <w:proofErr w:type="gramStart"/>
-      <w:r>
-        <w:t>Similar to</w:t>
-      </w:r>
-      <w:proofErr w:type="gramEnd"/>
-      <w:r>
-        <w:t xml:space="preserve"> a normal SQL syntax, but we follow the first FROM </w:t>
+      <w:r>
+        <w:t xml:space="preserve">Similar to a normal SQL syntax, but we follow the first FROM </w:t>
       </w:r>
       <w:proofErr w:type="spellStart"/>
       <w:r>
@@ -251,15 +214,7 @@
       </w:r>
       <w:proofErr w:type="spellStart"/>
       <w:r>
-        <w:t>table_</w:t>
-      </w:r>
-      <w:proofErr w:type="gramStart"/>
-      <w:r>
-        <w:t>b.foreign</w:t>
-      </w:r>
-      <w:proofErr w:type="gramEnd"/>
-      <w:r>
-        <w:t>_key_column</w:t>
+        <w:t>table_b.foreign_key_column</w:t>
       </w:r>
       <w:proofErr w:type="spellEnd"/>
       <w:r>
@@ -345,15 +300,7 @@
     <w:p>
       <w:r>
         <w:lastRenderedPageBreak/>
-        <w:t xml:space="preserve">Unique combinations are made using integers, as using strings would require repeating texts over large number of rows. </w:t>
-      </w:r>
-      <w:proofErr w:type="gramStart"/>
-      <w:r>
-        <w:t>Also</w:t>
-      </w:r>
-      <w:proofErr w:type="gramEnd"/>
-      <w:r>
-        <w:t xml:space="preserve"> if a name is changed, this would mean changing the value in many different rows, instead of 1 table (the case if you use integers).</w:t>
+        <w:t>Unique combinations are made using integers, as using strings would require repeating texts over large number of rows. Also if a name is changed, this would mean changing the value in many different rows, instead of 1 table (the case if you use integers).</w:t>
       </w:r>
     </w:p>
     <w:p>
@@ -386,15 +333,7 @@
         </w:numPr>
       </w:pPr>
       <w:r>
-        <w:t xml:space="preserve">LEFT JOIN: Returns every row of the left table, plus the rows which match values in the joined column of the right table. When there is no matching result in right table, relevant to rows in left table, no values from the right table </w:t>
-      </w:r>
-      <w:proofErr w:type="gramStart"/>
-      <w:r>
-        <w:t>is</w:t>
-      </w:r>
-      <w:proofErr w:type="gramEnd"/>
-      <w:r>
-        <w:t xml:space="preserve"> shown. </w:t>
+        <w:t xml:space="preserve">LEFT JOIN: Returns every row of the left table, plus the rows which match values in the joined column of the right table. When there is no matching result in right table, relevant to rows in left table, no values from the right table is shown. </w:t>
       </w:r>
     </w:p>
     <w:p>
@@ -426,15 +365,7 @@
       </w:r>
       <w:proofErr w:type="spellEnd"/>
       <w:r>
-        <w:t xml:space="preserve"> rows will be shown empty on the </w:t>
-      </w:r>
-      <w:proofErr w:type="gramStart"/>
-      <w:r>
-        <w:t>particular empty</w:t>
-      </w:r>
-      <w:proofErr w:type="gramEnd"/>
-      <w:r>
-        <w:t xml:space="preserve"> side. </w:t>
+        <w:t xml:space="preserve"> rows will be shown empty on the particular empty side. </w:t>
       </w:r>
     </w:p>
     <w:p>
@@ -618,13 +549,8 @@
       </w:r>
     </w:p>
     <w:p>
-      <w:proofErr w:type="gramStart"/>
-      <w:r>
-        <w:t>Instead</w:t>
-      </w:r>
-      <w:proofErr w:type="gramEnd"/>
-      <w:r>
-        <w:t xml:space="preserve"> we need to add the table name in front of each column we are querying.</w:t>
+      <w:r>
+        <w:t>Instead we need to add the table name in front of each column we are querying.</w:t>
       </w:r>
     </w:p>
     <w:p/>
@@ -675,12 +601,54 @@
       </w:r>
     </w:p>
     <w:p>
-      <w:pPr>
-        <w:rPr>
-          <w:b/>
-          <w:bCs/>
-        </w:rPr>
-      </w:pPr>
+      <w:r>
+        <w:t>Syntax:</w:t>
+      </w:r>
+    </w:p>
+    <w:p>
+      <w:r>
+        <w:t xml:space="preserve">SELECT tb1.col1,tb2.col2,tb3.col3 </w:t>
+      </w:r>
+    </w:p>
+    <w:p>
+      <w:r>
+        <w:t>FROM tb1 LEFT JOIN tb2</w:t>
+      </w:r>
+    </w:p>
+    <w:p>
+      <w:r>
+        <w:t>ON tb1.id = tb2.id</w:t>
+      </w:r>
+    </w:p>
+    <w:p>
+      <w:r>
+        <w:t>LEFT JOIN tb3</w:t>
+      </w:r>
+    </w:p>
+    <w:p>
+      <w:r>
+        <w:t>ON tb1.id = tb3</w:t>
+      </w:r>
+    </w:p>
+    <w:p>
+      <w:pPr>
+        <w:rPr>
+          <w:b/>
+          <w:bCs/>
+        </w:rPr>
+      </w:pPr>
+      <w:r>
+        <w:rPr>
+          <w:b/>
+          <w:bCs/>
+        </w:rPr>
+        <w:t>Common Table Expressions</w:t>
+      </w:r>
+    </w:p>
+    <w:p>
+      <w:r>
+        <w:t xml:space="preserve">These are tables which exist for just one query. Each auxiliary statement in a WITH clause can be a SELECT,INSERT,UPDATE or DELETE. </w:t>
+      </w:r>
     </w:p>
     <w:sectPr>
       <w:pgSz w:w="12240" w:h="15840"/>

</xml_diff>